<commit_message>
merge of branch release-3.0rc1 r7560-7639 to trunk
</commit_message>
<xml_diff>
--- a/src/doc/userdocs/tutorials/tutorial1.docx
+++ b/src/doc/userdocs/tutorials/tutorial1.docx
@@ -9,6 +9,7 @@
       <w:r>
         <w:rPr>
           <w:noProof/>
+          <w:lang w:eastAsia="en-US"/>
         </w:rPr>
         <w:drawing>
           <wp:inline distT="0" distB="0" distL="0" distR="0">
@@ -130,19 +131,19 @@
           <w:rFonts w:ascii="Verdana" w:hAnsi="Verdana"/>
           <w:sz w:val="28"/>
         </w:rPr>
-        <w:t>Fedora 3.0 Beta 2</w:t>
+        <w:t>Fedora 3.0</w:t>
       </w:r>
     </w:p>
     <w:p>
       <w:pPr>
         <w:jc w:val="center"/>
       </w:pPr>
-      <w:fldSimple w:instr=" DATE \@&quot;M/d/yyyy H:mm AM/PM&quot; ">
+      <w:fldSimple w:instr=" DATE  \@ &quot;MMMM d, yyyy&quot; ">
         <w:r>
           <w:rPr>
             <w:noProof/>
           </w:rPr>
-          <w:t>6/13/2008 12:29 PM</w:t>
+          <w:t>July 23, 2008</w:t>
         </w:r>
       </w:fldSimple>
     </w:p>
@@ -193,6 +194,7 @@
       <w:r>
         <w:rPr>
           <w:noProof/>
+          <w:lang w:eastAsia="en-US"/>
         </w:rPr>
         <w:drawing>
           <wp:inline distT="0" distB="0" distL="0" distR="0">
@@ -265,6 +267,9 @@
       <w:r>
         <w:t xml:space="preserve"> ©2008 Fedora Commons</w:t>
       </w:r>
+      <w:r>
+        <w:t>, Inc.</w:t>
+      </w:r>
     </w:p>
     <w:p>
       <w:pPr>
@@ -711,7 +716,7 @@
         <w:rPr>
           <w:noProof/>
         </w:rPr>
-        <w:t>5</w:t>
+        <w:t>6</w:t>
       </w:r>
       <w:r>
         <w:rPr>
@@ -773,7 +778,7 @@
         <w:rPr>
           <w:noProof/>
         </w:rPr>
-        <w:t>6</w:t>
+        <w:t>7</w:t>
       </w:r>
       <w:r>
         <w:rPr>
@@ -835,7 +840,7 @@
         <w:rPr>
           <w:noProof/>
         </w:rPr>
-        <w:t>6</w:t>
+        <w:t>7</w:t>
       </w:r>
       <w:r>
         <w:rPr>
@@ -897,7 +902,7 @@
         <w:rPr>
           <w:noProof/>
         </w:rPr>
-        <w:t>6</w:t>
+        <w:t>7</w:t>
       </w:r>
       <w:r>
         <w:rPr>
@@ -959,7 +964,7 @@
         <w:rPr>
           <w:noProof/>
         </w:rPr>
-        <w:t>7</w:t>
+        <w:t>8</w:t>
       </w:r>
       <w:r>
         <w:rPr>
@@ -1021,7 +1026,7 @@
         <w:rPr>
           <w:noProof/>
         </w:rPr>
-        <w:t>7</w:t>
+        <w:t>8</w:t>
       </w:r>
       <w:r>
         <w:rPr>
@@ -1083,7 +1088,7 @@
         <w:rPr>
           <w:noProof/>
         </w:rPr>
-        <w:t>7</w:t>
+        <w:t>8</w:t>
       </w:r>
       <w:r>
         <w:rPr>
@@ -1145,7 +1150,7 @@
         <w:rPr>
           <w:noProof/>
         </w:rPr>
-        <w:t>8</w:t>
+        <w:t>9</w:t>
       </w:r>
       <w:r>
         <w:rPr>
@@ -1207,7 +1212,7 @@
         <w:rPr>
           <w:noProof/>
         </w:rPr>
-        <w:t>8</w:t>
+        <w:t>9</w:t>
       </w:r>
       <w:r>
         <w:rPr>
@@ -1269,7 +1274,7 @@
         <w:rPr>
           <w:noProof/>
         </w:rPr>
-        <w:t>8</w:t>
+        <w:t>9</w:t>
       </w:r>
       <w:r>
         <w:rPr>
@@ -1331,7 +1336,7 @@
         <w:rPr>
           <w:noProof/>
         </w:rPr>
-        <w:t>9</w:t>
+        <w:t>10</w:t>
       </w:r>
       <w:r>
         <w:rPr>
@@ -1393,7 +1398,7 @@
         <w:rPr>
           <w:noProof/>
         </w:rPr>
-        <w:t>9</w:t>
+        <w:t>10</w:t>
       </w:r>
       <w:r>
         <w:rPr>
@@ -1455,7 +1460,7 @@
         <w:rPr>
           <w:noProof/>
         </w:rPr>
-        <w:t>9</w:t>
+        <w:t>10</w:t>
       </w:r>
       <w:r>
         <w:rPr>
@@ -1517,7 +1522,7 @@
         <w:rPr>
           <w:noProof/>
         </w:rPr>
-        <w:t>9</w:t>
+        <w:t>10</w:t>
       </w:r>
       <w:r>
         <w:rPr>
@@ -1579,7 +1584,7 @@
         <w:rPr>
           <w:noProof/>
         </w:rPr>
-        <w:t>11</w:t>
+        <w:t>12</w:t>
       </w:r>
       <w:r>
         <w:rPr>
@@ -1641,7 +1646,7 @@
         <w:rPr>
           <w:noProof/>
         </w:rPr>
-        <w:t>14</w:t>
+        <w:t>15</w:t>
       </w:r>
       <w:r>
         <w:rPr>
@@ -1703,7 +1708,7 @@
         <w:rPr>
           <w:noProof/>
         </w:rPr>
-        <w:t>15</w:t>
+        <w:t>16</w:t>
       </w:r>
       <w:r>
         <w:rPr>
@@ -1765,7 +1770,7 @@
         <w:rPr>
           <w:noProof/>
         </w:rPr>
-        <w:t>16</w:t>
+        <w:t>17</w:t>
       </w:r>
       <w:r>
         <w:rPr>
@@ -1827,7 +1832,7 @@
         <w:rPr>
           <w:noProof/>
         </w:rPr>
-        <w:t>17</w:t>
+        <w:t>18</w:t>
       </w:r>
       <w:r>
         <w:rPr>
@@ -1889,7 +1894,7 @@
         <w:rPr>
           <w:noProof/>
         </w:rPr>
-        <w:t>17</w:t>
+        <w:t>18</w:t>
       </w:r>
       <w:r>
         <w:rPr>
@@ -1951,7 +1956,7 @@
         <w:rPr>
           <w:noProof/>
         </w:rPr>
-        <w:t>19</w:t>
+        <w:t>20</w:t>
       </w:r>
       <w:r>
         <w:rPr>
@@ -2013,7 +2018,7 @@
         <w:rPr>
           <w:noProof/>
         </w:rPr>
-        <w:t>19</w:t>
+        <w:t>20</w:t>
       </w:r>
       <w:r>
         <w:rPr>
@@ -2075,7 +2080,7 @@
         <w:rPr>
           <w:noProof/>
         </w:rPr>
-        <w:t>19</w:t>
+        <w:t>20</w:t>
       </w:r>
       <w:r>
         <w:rPr>
@@ -2137,7 +2142,7 @@
         <w:rPr>
           <w:noProof/>
         </w:rPr>
-        <w:t>21</w:t>
+        <w:t>22</w:t>
       </w:r>
       <w:r>
         <w:rPr>
@@ -2199,7 +2204,7 @@
         <w:rPr>
           <w:noProof/>
         </w:rPr>
-        <w:t>24</w:t>
+        <w:t>25</w:t>
       </w:r>
       <w:r>
         <w:rPr>
@@ -2261,7 +2266,7 @@
         <w:rPr>
           <w:noProof/>
         </w:rPr>
-        <w:t>27</w:t>
+        <w:t>28</w:t>
       </w:r>
       <w:r>
         <w:rPr>
@@ -2323,7 +2328,7 @@
         <w:rPr>
           <w:noProof/>
         </w:rPr>
-        <w:t>27</w:t>
+        <w:t>28</w:t>
       </w:r>
       <w:r>
         <w:rPr>
@@ -2385,7 +2390,7 @@
         <w:rPr>
           <w:noProof/>
         </w:rPr>
-        <w:t>28</w:t>
+        <w:t>29</w:t>
       </w:r>
       <w:r>
         <w:rPr>
@@ -2503,7 +2508,7 @@
         <w:rPr>
           <w:noProof/>
         </w:rPr>
-        <w:instrText xml:space="preserve"> PAGEREF _Toc201125280 \h </w:instrText>
+        <w:instrText xml:space="preserve"> PAGEREF _Toc204584766 \h </w:instrText>
       </w:r>
       <w:r>
         <w:rPr>
@@ -2520,7 +2525,7 @@
         <w:rPr>
           <w:noProof/>
         </w:rPr>
-        <w:t>10</w:t>
+        <w:t>11</w:t>
       </w:r>
       <w:r>
         <w:rPr>
@@ -2565,7 +2570,7 @@
         <w:rPr>
           <w:noProof/>
         </w:rPr>
-        <w:instrText xml:space="preserve"> PAGEREF _Toc201125281 \h </w:instrText>
+        <w:instrText xml:space="preserve"> PAGEREF _Toc204584767 \h </w:instrText>
       </w:r>
       <w:r>
         <w:rPr>
@@ -2582,7 +2587,7 @@
         <w:rPr>
           <w:noProof/>
         </w:rPr>
-        <w:t>12</w:t>
+        <w:t>13</w:t>
       </w:r>
       <w:r>
         <w:rPr>
@@ -2627,7 +2632,7 @@
         <w:rPr>
           <w:noProof/>
         </w:rPr>
-        <w:instrText xml:space="preserve"> PAGEREF _Toc201125282 \h </w:instrText>
+        <w:instrText xml:space="preserve"> PAGEREF _Toc204584768 \h </w:instrText>
       </w:r>
       <w:r>
         <w:rPr>
@@ -2644,7 +2649,7 @@
         <w:rPr>
           <w:noProof/>
         </w:rPr>
-        <w:t>14</w:t>
+        <w:t>15</w:t>
       </w:r>
       <w:r>
         <w:rPr>
@@ -2689,7 +2694,7 @@
         <w:rPr>
           <w:noProof/>
         </w:rPr>
-        <w:instrText xml:space="preserve"> PAGEREF _Toc201125283 \h </w:instrText>
+        <w:instrText xml:space="preserve"> PAGEREF _Toc204584769 \h </w:instrText>
       </w:r>
       <w:r>
         <w:rPr>
@@ -2706,7 +2711,7 @@
         <w:rPr>
           <w:noProof/>
         </w:rPr>
-        <w:t>16</w:t>
+        <w:t>17</w:t>
       </w:r>
       <w:r>
         <w:rPr>
@@ -2763,7 +2768,7 @@
         <w:rPr>
           <w:noProof/>
         </w:rPr>
-        <w:instrText xml:space="preserve"> PAGEREF _Toc201125284 \h </w:instrText>
+        <w:instrText xml:space="preserve"> PAGEREF _Toc204584770 \h </w:instrText>
       </w:r>
       <w:r>
         <w:rPr>
@@ -2780,7 +2785,7 @@
         <w:rPr>
           <w:noProof/>
         </w:rPr>
-        <w:t>26</w:t>
+        <w:t>27</w:t>
       </w:r>
       <w:r>
         <w:rPr>
@@ -2825,7 +2830,7 @@
         <w:rPr>
           <w:noProof/>
         </w:rPr>
-        <w:instrText xml:space="preserve"> PAGEREF _Toc201125285 \h </w:instrText>
+        <w:instrText xml:space="preserve"> PAGEREF _Toc204584771 \h </w:instrText>
       </w:r>
       <w:r>
         <w:rPr>
@@ -2842,7 +2847,7 @@
         <w:rPr>
           <w:noProof/>
         </w:rPr>
-        <w:t>27</w:t>
+        <w:t>28</w:t>
       </w:r>
       <w:r>
         <w:rPr>
@@ -2887,7 +2892,7 @@
         <w:rPr>
           <w:noProof/>
         </w:rPr>
-        <w:instrText xml:space="preserve"> PAGEREF _Toc201125286 \h </w:instrText>
+        <w:instrText xml:space="preserve"> PAGEREF _Toc204584772 \h </w:instrText>
       </w:r>
       <w:r>
         <w:rPr>
@@ -2904,7 +2909,7 @@
         <w:rPr>
           <w:noProof/>
         </w:rPr>
-        <w:t>28</w:t>
+        <w:t>29</w:t>
       </w:r>
       <w:r>
         <w:rPr>
@@ -3015,7 +3020,7 @@
             <w:noProof/>
             <w:webHidden/>
           </w:rPr>
-          <w:t>24</w:t>
+          <w:t>25</w:t>
         </w:r>
         <w:r>
           <w:rPr>
@@ -3087,7 +3092,7 @@
             <w:noProof/>
             <w:webHidden/>
           </w:rPr>
-          <w:t>25</w:t>
+          <w:t>26</w:t>
         </w:r>
         <w:r>
           <w:rPr>
@@ -3111,7 +3116,19 @@
       <w:bookmarkStart w:id="5" w:name="_Toc201125297"/>
       <w:r>
         <w:lastRenderedPageBreak/>
-        <w:t>Section 1: What is Fedora?</w:t>
+        <w:t xml:space="preserve">Section 1: What is </w:t>
+      </w:r>
+      <w:r>
+        <w:t xml:space="preserve">the </w:t>
+      </w:r>
+      <w:r>
+        <w:t>Fedora</w:t>
+      </w:r>
+      <w:r>
+        <w:t xml:space="preserve"> Repository</w:t>
+      </w:r>
+      <w:r>
+        <w:t>?</w:t>
       </w:r>
       <w:bookmarkEnd w:id="5"/>
     </w:p>
@@ -3127,13 +3144,268 @@
     </w:p>
     <w:p>
       <w:r>
-        <w:t xml:space="preserve">Fedora is an acronym for Flexible Extensible Digital Object Repository Architecture. Fedora’s flexibility makes it capable of serving as a digital repository for a variety of use cases. Among these are digital asset management, institutional repositories, digital archives, content management systems, scholarly publishing enterprises, and digital libraries. Fedora is open-source software licensed </w:t>
-      </w:r>
-      <w:r>
-        <w:t>under the Educational Community License 2.0</w:t>
-      </w:r>
-      <w:r>
-        <w:t>.</w:t>
+        <w:t>Fedora is an acronym for</w:t>
+      </w:r>
+      <w:r>
+        <w:t xml:space="preserve"> the</w:t>
+      </w:r>
+      <w:r>
+        <w:t xml:space="preserve"> </w:t>
+      </w:r>
+      <w:r>
+        <w:rPr>
+          <w:i/>
+        </w:rPr>
+        <w:t>Flexible Extensible Digital Object Repository Architecture</w:t>
+      </w:r>
+      <w:r>
+        <w:t xml:space="preserve">. </w:t>
+      </w:r>
+      <w:r>
+        <w:t>The Fedora Repository is very flexible</w:t>
+      </w:r>
+      <w:r>
+        <w:t>;</w:t>
+      </w:r>
+      <w:r>
+        <w:t xml:space="preserve"> </w:t>
+      </w:r>
+      <w:r>
+        <w:t xml:space="preserve">it </w:t>
+      </w:r>
+      <w:r>
+        <w:t xml:space="preserve">is </w:t>
+      </w:r>
+      <w:r>
+        <w:t>capable of serving as a digit</w:t>
+      </w:r>
+      <w:r>
+        <w:t xml:space="preserve">al </w:t>
+      </w:r>
+      <w:r>
+        <w:t xml:space="preserve">content </w:t>
+      </w:r>
+      <w:r>
+        <w:t>repository for a wide variety of uses</w:t>
+      </w:r>
+      <w:r>
+        <w:t>. Among these are digital asset management, institutional repositories, digital archives, content management systems, scholarly publishing ente</w:t>
+      </w:r>
+      <w:r>
+        <w:t>rprises, and digital libraries.</w:t>
+      </w:r>
+      <w:r>
+        <w:t xml:space="preserve"> </w:t>
+      </w:r>
+      <w:r>
+        <w:t xml:space="preserve">The </w:t>
+      </w:r>
+      <w:r>
+        <w:t xml:space="preserve">Fedora </w:t>
+      </w:r>
+      <w:r>
+        <w:t xml:space="preserve">Repository </w:t>
+      </w:r>
+      <w:r>
+        <w:t xml:space="preserve">is </w:t>
+      </w:r>
+      <w:r>
+        <w:t>able to store any sort of digital content item such as documents, videos, data sets, computer files, images plus it can store information</w:t>
+      </w:r>
+      <w:r>
+        <w:t xml:space="preserve"> (often called metadata)</w:t>
+      </w:r>
+      <w:r>
+        <w:t xml:space="preserve"> about the content items</w:t>
+      </w:r>
+      <w:r>
+        <w:t xml:space="preserve"> in any format</w:t>
+      </w:r>
+      <w:r>
+        <w:t>.  In addition, the relationships between content items can be stored</w:t>
+      </w:r>
+      <w:r>
+        <w:t xml:space="preserve"> </w:t>
+      </w:r>
+      <w:r>
+        <w:rPr>
+          <w:rFonts w:ascii="Courier New" w:hAnsi="Courier New" w:cs="Courier New"/>
+        </w:rPr>
+        <w:t>-</w:t>
+      </w:r>
+      <w:r>
+        <w:t xml:space="preserve"> which is</w:t>
+      </w:r>
+      <w:r>
+        <w:t xml:space="preserve"> often as important as the content items themselves.  You can choose to store just t</w:t>
+      </w:r>
+      <w:r>
+        <w:t>he metadata and relationships for</w:t>
+      </w:r>
+      <w:r>
+        <w:t xml:space="preserve"> content which is </w:t>
+      </w:r>
+      <w:r>
+        <w:t>held by</w:t>
+      </w:r>
+      <w:r>
+        <w:t xml:space="preserve"> another organization or system.</w:t>
+      </w:r>
+    </w:p>
+    <w:p/>
+    <w:p>
+      <w:r>
+        <w:t xml:space="preserve">The Fedora Repository is a product of Fedora Commons, a non-profit organization whose mission is to provide technology that enables durable storage and access </w:t>
+      </w:r>
+      <w:r>
+        <w:t xml:space="preserve">to </w:t>
+      </w:r>
+      <w:r>
+        <w:t xml:space="preserve">the digital content that increasingly records our cultural and scientific heritage.  The Fedora Repository like all Fedora Commons products is provided as </w:t>
+      </w:r>
+      <w:r>
+        <w:t>fre</w:t>
+      </w:r>
+      <w:r>
+        <w:t>e, open</w:t>
+      </w:r>
+      <w:r>
+        <w:t>-source software</w:t>
+      </w:r>
+      <w:r>
+        <w:t xml:space="preserve"> under the Apache 2.0 license.</w:t>
+      </w:r>
+    </w:p>
+    <w:p/>
+    <w:p>
+      <w:r>
+        <w:t>The Fedora Repository</w:t>
+      </w:r>
+      <w:r>
+        <w:t xml:space="preserve"> is designed to be a component that </w:t>
+      </w:r>
+      <w:r>
+        <w:t xml:space="preserve">may be easily integrated </w:t>
+      </w:r>
+      <w:r>
+        <w:t>into</w:t>
+      </w:r>
+      <w:r>
+        <w:t xml:space="preserve"> an</w:t>
+      </w:r>
+      <w:r>
+        <w:t xml:space="preserve"> application or system that provides </w:t>
+      </w:r>
+      <w:r>
+        <w:t xml:space="preserve">additional </w:t>
+      </w:r>
+      <w:r>
+        <w:t xml:space="preserve">functions </w:t>
+      </w:r>
+      <w:r>
+        <w:t xml:space="preserve">which </w:t>
+      </w:r>
+      <w:r>
+        <w:t>satisfy a particular end-user</w:t>
+      </w:r>
+      <w:r>
+        <w:t>’s</w:t>
+      </w:r>
+      <w:r>
+        <w:t xml:space="preserve"> or organization</w:t>
+      </w:r>
+      <w:r>
+        <w:t>’</w:t>
+      </w:r>
+      <w:r>
+        <w:t>s needs.  While the Fedora Repository is capable operating as a standalone content ser</w:t>
+      </w:r>
+      <w:r>
+        <w:t>ver, it is really designed</w:t>
+      </w:r>
+      <w:r>
+        <w:t xml:space="preserve"> for use</w:t>
+      </w:r>
+      <w:r>
+        <w:t xml:space="preserve"> with other software.</w:t>
+      </w:r>
+      <w:r>
+        <w:t xml:space="preserve">  In most cases, the Fedora Repository will only part of a complete content solution which will incorporate other components such as authoring or ingest applications, search engines, workflow management, and security components such as user identity management.</w:t>
+      </w:r>
+    </w:p>
+    <w:p/>
+    <w:p>
+      <w:r>
+        <w:t xml:space="preserve">Since Fedora is so flexible, integration with other software is easy and there are a </w:t>
+      </w:r>
+      <w:r>
+        <w:t xml:space="preserve">number of </w:t>
+      </w:r>
+      <w:r>
+        <w:t>benefits to Fedora’s component-based architecture</w:t>
+      </w:r>
+      <w:r>
+        <w:t>. One of the</w:t>
+      </w:r>
+      <w:r>
+        <w:t>se</w:t>
+      </w:r>
+      <w:r>
+        <w:t xml:space="preserve"> benefits is that you can use the same repository for many applications enabling a high degree of integration for your content, avoiding islands of information, with</w:t>
+      </w:r>
+      <w:r>
+        <w:t>out</w:t>
+      </w:r>
+      <w:r>
+        <w:t xml:space="preserve"> having to change your applications.  Another benefit is t</w:t>
+      </w:r>
+      <w:r>
+        <w:t>hat you control your content</w:t>
+      </w:r>
+      <w:r>
+        <w:t xml:space="preserve"> assets without any vendor lock-in.  There are many other benefits </w:t>
+      </w:r>
+      <w:r>
+        <w:t xml:space="preserve">to this approach </w:t>
+      </w:r>
+      <w:r>
+        <w:t>that we will describe later in this tutorial.</w:t>
+      </w:r>
+    </w:p>
+    <w:p/>
+    <w:p>
+      <w:r>
+        <w:t>A key part of the Fedora Commons mission is to enable durable access to content.</w:t>
+      </w:r>
+      <w:r>
+        <w:t xml:space="preserve">  We have all experienced the inability to access content items even a few years old. </w:t>
+      </w:r>
+      <w:r>
+        <w:t xml:space="preserve"> </w:t>
+      </w:r>
+      <w:r>
+        <w:t>The Fedo</w:t>
+      </w:r>
+      <w:r>
+        <w:t xml:space="preserve">ra Repository </w:t>
+      </w:r>
+      <w:r>
+        <w:t>enable</w:t>
+      </w:r>
+      <w:r>
+        <w:t>s</w:t>
+      </w:r>
+      <w:r>
+        <w:t xml:space="preserve"> </w:t>
+      </w:r>
+      <w:r>
+        <w:t>technology that aids organizations in stewardship of</w:t>
+      </w:r>
+      <w:r>
+        <w:t xml:space="preserve"> </w:t>
+      </w:r>
+      <w:r>
+        <w:t>the content they host.</w:t>
       </w:r>
     </w:p>
     <w:p>
@@ -3142,13 +3414,38 @@
       </w:pPr>
       <w:bookmarkStart w:id="7" w:name="_Toc201125299"/>
       <w:r>
+        <w:lastRenderedPageBreak/>
         <w:t>Fedora History</w:t>
       </w:r>
       <w:bookmarkEnd w:id="7"/>
     </w:p>
     <w:p>
       <w:r>
-        <w:t>Fedora began in 1997 as a DARPA and NSF funded research project at Cornell University, where the initial reference implementation was developed by Sandra Payette, Carl Lagoze, and Naomi Dushay. Work at Cornell included a CORBA-based technical implementation, work on policy enforcement, and extensive interoperability testing with CNRI.</w:t>
+        <w:t>Fedora began in 1997 as a DARPA and NSF funded research project at Cornell University</w:t>
+      </w:r>
+      <w:r>
+        <w:t>.  T</w:t>
+      </w:r>
+      <w:r>
+        <w:t xml:space="preserve">he initial </w:t>
+      </w:r>
+      <w:r>
+        <w:t xml:space="preserve">research </w:t>
+      </w:r>
+      <w:r>
+        <w:t xml:space="preserve">implementation was developed by Sandra Payette, Carl Lagoze, and Naomi Dushay. Work at </w:t>
+      </w:r>
+      <w:r>
+        <w:t>Cornell used</w:t>
+      </w:r>
+      <w:r>
+        <w:t xml:space="preserve"> a CORBA-based </w:t>
+      </w:r>
+      <w:r>
+        <w:t>approach that included work on policy enforcement</w:t>
+      </w:r>
+      <w:r>
+        <w:t xml:space="preserve"> and extensive interoperability testing with CNRI.</w:t>
       </w:r>
     </w:p>
     <w:p/>
@@ -3160,13 +3457,67 @@
         <w:t>brary prototype developed at University of Virginia</w:t>
       </w:r>
       <w:r>
-        <w:t xml:space="preserve"> by Thornton Staples and Ross Wayland in 1999, where the software was adapted to the web and an RDBMS was added to improve performance. The initial work done on the Fedora prototype included scalability testing for 10 million objects.</w:t>
+        <w:t xml:space="preserve"> </w:t>
+      </w:r>
+      <w:r>
+        <w:t xml:space="preserve">(UVA) </w:t>
+      </w:r>
+      <w:r>
+        <w:t>by Thornton S</w:t>
+      </w:r>
+      <w:r>
+        <w:t>taples and Ross Wayland in 1999.  The approach was redirected</w:t>
+      </w:r>
+      <w:r>
+        <w:t xml:space="preserve"> </w:t>
+      </w:r>
+      <w:r>
+        <w:t>fit within the W</w:t>
+      </w:r>
+      <w:r>
+        <w:t xml:space="preserve">eb </w:t>
+      </w:r>
+      <w:r>
+        <w:t xml:space="preserve">architecture </w:t>
+      </w:r>
+      <w:r>
+        <w:t>and an RDBMS was added to improve performan</w:t>
+      </w:r>
+      <w:r>
+        <w:t>ce. The UVA</w:t>
+      </w:r>
+      <w:r>
+        <w:t xml:space="preserve"> Fedora prototype included scalability testing for 10 million objects.</w:t>
       </w:r>
     </w:p>
     <w:p/>
     <w:p>
       <w:r>
-        <w:t>A full scale development project was begun in 2002 with grant funding from the Andrew W. Mellon Foundation. This project’s charge was to create a production quality Fedora system, using XML and web services to deliver digital content. Fedora 1.0 was released in May 2003, with subsequent releases following approximately every quarter which have added functionality and corrected bugs discovered by users and the Fedora development team.</w:t>
+        <w:t>A full scale development project was begun in 2002 with grant funding from the Andrew W. Mellon Foundation. This project’s charge was to create a production qualit</w:t>
+      </w:r>
+      <w:r>
+        <w:t>y Fedora system, using XML and the emerging W</w:t>
+      </w:r>
+      <w:r>
+        <w:t xml:space="preserve">eb services </w:t>
+      </w:r>
+      <w:r>
+        <w:t xml:space="preserve">(SOAP) technologies </w:t>
+      </w:r>
+      <w:r>
+        <w:t>to deliver digital content</w:t>
+      </w:r>
+      <w:r>
+        <w:t xml:space="preserve"> while continuing to support the Web (REST) architecture</w:t>
+      </w:r>
+      <w:r>
+        <w:t xml:space="preserve">. Fedora 1.0 was released in May 2003, with subsequent releases following approximately every quarter which have added </w:t>
+      </w:r>
+      <w:r>
+        <w:t>functionality and corrected defects</w:t>
+      </w:r>
+      <w:r>
+        <w:t xml:space="preserve"> discovered by users and the Fedora development team.</w:t>
       </w:r>
     </w:p>
     <w:p/>
@@ -3181,7 +3532,13 @@
         <w:t>Phase 2 development is underway as of this writing.</w:t>
       </w:r>
       <w:r>
-        <w:t xml:space="preserve">  In 2008 the Moore Foundation provided a grant that permitted the creation of Fedora Commons, a 501(c)3 non-profit corporation, to act as the home for the sustainable development of the Fedora software and with a mission to develop technology to build the technologies that enable durable access to digital content containing our cultural and scientific heritage.</w:t>
+        <w:t xml:space="preserve">  In 2008 the Moore Foundation provided a grant that permitted the creation of Fedora Commons, a 501(c)3 non-profit corporation, to act as the home for the sustainable development of the Fedora software and with</w:t>
+      </w:r>
+      <w:r>
+        <w:t xml:space="preserve"> a mission</w:t>
+      </w:r>
+      <w:r>
+        <w:t xml:space="preserve"> to build the technologies that enable durable access to digital content containing our cultural and scientific heritage.</w:t>
       </w:r>
     </w:p>
     <w:p/>
@@ -3201,7 +3558,13 @@
     </w:p>
     <w:p>
       <w:r>
-        <w:t>This section provides information on the issues and questions that have motivated the development of Fedora.</w:t>
+        <w:t>This sec</w:t>
+      </w:r>
+      <w:r>
+        <w:t>tion describes the</w:t>
+      </w:r>
+      <w:r>
+        <w:t xml:space="preserve"> issues and questions that have motivated the development of Fedora.</w:t>
       </w:r>
     </w:p>
     <w:p>
@@ -4213,6 +4576,7 @@
       <w:bookmarkStart w:id="21" w:name="_Ref201062848"/>
       <w:bookmarkStart w:id="22" w:name="_Ref201062823"/>
       <w:bookmarkStart w:id="23" w:name="_Toc201125280"/>
+      <w:bookmarkStart w:id="24" w:name="_Toc204584766"/>
       <w:r>
         <w:rPr>
           <w:sz w:val="24"/>
@@ -4273,6 +4637,7 @@
         <w:t>Data Model</w:t>
       </w:r>
       <w:bookmarkEnd w:id="23"/>
+      <w:bookmarkEnd w:id="24"/>
     </w:p>
     <w:p/>
     <w:p>
@@ -4413,12 +4778,12 @@
       <w:pPr>
         <w:pStyle w:val="Heading2"/>
       </w:pPr>
-      <w:bookmarkStart w:id="24" w:name="_Toc201125313"/>
+      <w:bookmarkStart w:id="25" w:name="_Toc201125313"/>
       <w:r>
         <w:lastRenderedPageBreak/>
         <w:t>Datastreams</w:t>
       </w:r>
-      <w:bookmarkEnd w:id="24"/>
+      <w:bookmarkEnd w:id="25"/>
     </w:p>
     <w:p>
       <w:pPr>
@@ -4695,7 +5060,8 @@
           <w:szCs w:val="24"/>
         </w:rPr>
       </w:pPr>
-      <w:bookmarkStart w:id="25" w:name="_Toc201125281"/>
+      <w:bookmarkStart w:id="26" w:name="_Toc201125281"/>
+      <w:bookmarkStart w:id="27" w:name="_Toc204584767"/>
       <w:r>
         <w:rPr>
           <w:sz w:val="24"/>
@@ -4746,7 +5112,8 @@
         </w:rPr>
         <w:t>: Fedora Digital Object Datastreams</w:t>
       </w:r>
-      <w:bookmarkEnd w:id="25"/>
+      <w:bookmarkEnd w:id="26"/>
+      <w:bookmarkEnd w:id="27"/>
     </w:p>
     <w:p>
       <w:pPr>
@@ -5663,11 +6030,11 @@
       <w:pPr>
         <w:pStyle w:val="Heading2"/>
       </w:pPr>
-      <w:bookmarkStart w:id="26" w:name="_Toc201125314"/>
+      <w:bookmarkStart w:id="28" w:name="_Toc201125314"/>
       <w:r>
         <w:t>Digital Object Model – An Access Perspective</w:t>
       </w:r>
-      <w:bookmarkEnd w:id="26"/>
+      <w:bookmarkEnd w:id="28"/>
     </w:p>
     <w:p>
       <w:pPr>
@@ -5812,7 +6179,8 @@
           <w:szCs w:val="24"/>
         </w:rPr>
       </w:pPr>
-      <w:bookmarkStart w:id="27" w:name="_Toc201125282"/>
+      <w:bookmarkStart w:id="29" w:name="_Toc201125282"/>
+      <w:bookmarkStart w:id="30" w:name="_Toc204584768"/>
       <w:r>
         <w:rPr>
           <w:sz w:val="24"/>
@@ -5870,7 +6238,8 @@
         </w:rPr>
         <w:t>edora Digital Object Access Perspective</w:t>
       </w:r>
-      <w:bookmarkEnd w:id="27"/>
+      <w:bookmarkEnd w:id="29"/>
+      <w:bookmarkEnd w:id="30"/>
     </w:p>
     <w:p>
       <w:r>
@@ -5924,11 +6293,11 @@
       <w:pPr>
         <w:pStyle w:val="Heading1"/>
       </w:pPr>
-      <w:bookmarkStart w:id="28" w:name="_Toc201125315"/>
+      <w:bookmarkStart w:id="31" w:name="_Toc201125315"/>
       <w:r>
         <w:t>Section 4: What are Digital Object Relationships?</w:t>
       </w:r>
-      <w:bookmarkEnd w:id="28"/>
+      <w:bookmarkEnd w:id="31"/>
     </w:p>
     <w:p>
       <w:r>
@@ -6050,8 +6419,9 @@
           <w:szCs w:val="24"/>
         </w:rPr>
       </w:pPr>
-      <w:bookmarkStart w:id="29" w:name="_Ref201119971"/>
-      <w:bookmarkStart w:id="30" w:name="_Toc201125283"/>
+      <w:bookmarkStart w:id="32" w:name="_Ref201119971"/>
+      <w:bookmarkStart w:id="33" w:name="_Toc201125283"/>
+      <w:bookmarkStart w:id="34" w:name="_Toc204584769"/>
       <w:r>
         <w:rPr>
           <w:sz w:val="24"/>
@@ -6095,7 +6465,7 @@
         </w:rPr>
         <w:fldChar w:fldCharType="end"/>
       </w:r>
-      <w:bookmarkEnd w:id="29"/>
+      <w:bookmarkEnd w:id="32"/>
       <w:r>
         <w:rPr>
           <w:sz w:val="24"/>
@@ -6103,7 +6473,8 @@
         </w:rPr>
         <w:t>: A Network of Digital Objects</w:t>
       </w:r>
-      <w:bookmarkEnd w:id="30"/>
+      <w:bookmarkEnd w:id="33"/>
+      <w:bookmarkEnd w:id="34"/>
     </w:p>
     <w:p>
       <w:pPr>
@@ -6254,11 +6625,11 @@
       <w:pPr>
         <w:pStyle w:val="Heading2"/>
       </w:pPr>
-      <w:bookmarkStart w:id="31" w:name="_Toc201125316"/>
+      <w:bookmarkStart w:id="35" w:name="_Toc201125316"/>
       <w:r>
         <w:t>Why are Fedora Digital Object Relationships Important?</w:t>
       </w:r>
-      <w:bookmarkEnd w:id="31"/>
+      <w:bookmarkEnd w:id="35"/>
     </w:p>
     <w:p>
       <w:pPr>
@@ -6379,11 +6750,11 @@
           <w:rStyle w:val="plaintext"/>
         </w:rPr>
       </w:pPr>
-      <w:bookmarkStart w:id="32" w:name="_Toc201125317"/>
+      <w:bookmarkStart w:id="36" w:name="_Toc201125317"/>
       <w:r>
         <w:t>Where is Digital Object Relationship Metadata Stored?</w:t>
       </w:r>
-      <w:bookmarkEnd w:id="32"/>
+      <w:bookmarkEnd w:id="36"/>
     </w:p>
     <w:p>
       <w:r>
@@ -6505,11 +6876,11 @@
           <w:rStyle w:val="plaintext"/>
         </w:rPr>
       </w:pPr>
-      <w:bookmarkStart w:id="33" w:name="_Toc201125318"/>
+      <w:bookmarkStart w:id="37" w:name="_Toc201125318"/>
       <w:r>
         <w:t>How is Digital Object Relationship Metadata Encoded?</w:t>
       </w:r>
-      <w:bookmarkEnd w:id="33"/>
+      <w:bookmarkEnd w:id="37"/>
     </w:p>
     <w:p>
       <w:pPr>
@@ -6884,11 +7255,11 @@
           <w:rStyle w:val="plaintext"/>
         </w:rPr>
       </w:pPr>
-      <w:bookmarkStart w:id="34" w:name="_Toc201125319"/>
+      <w:bookmarkStart w:id="38" w:name="_Toc201125319"/>
       <w:r>
         <w:t>Resource Index - RDF-based Indexing for Digital Objects</w:t>
       </w:r>
-      <w:bookmarkEnd w:id="34"/>
+      <w:bookmarkEnd w:id="38"/>
     </w:p>
     <w:p>
       <w:pPr>
@@ -6952,21 +7323,21 @@
       <w:pPr>
         <w:pStyle w:val="Heading1"/>
       </w:pPr>
-      <w:bookmarkStart w:id="35" w:name="_Toc201125320"/>
+      <w:bookmarkStart w:id="39" w:name="_Toc201125320"/>
       <w:r>
         <w:t>Section 4: The Content Model Architecture</w:t>
       </w:r>
-      <w:bookmarkEnd w:id="35"/>
+      <w:bookmarkEnd w:id="39"/>
     </w:p>
     <w:p>
       <w:pPr>
         <w:pStyle w:val="Heading2"/>
       </w:pPr>
-      <w:bookmarkStart w:id="36" w:name="_Toc201125321"/>
+      <w:bookmarkStart w:id="40" w:name="_Toc201125321"/>
       <w:r>
         <w:t>Introduction</w:t>
       </w:r>
-      <w:bookmarkEnd w:id="36"/>
+      <w:bookmarkEnd w:id="40"/>
     </w:p>
     <w:p>
       <w:pPr>
@@ -7154,11 +7525,11 @@
       <w:pPr>
         <w:pStyle w:val="Heading2"/>
       </w:pPr>
-      <w:bookmarkStart w:id="37" w:name="_Toc201125322"/>
+      <w:bookmarkStart w:id="41" w:name="_Toc201125322"/>
       <w:r>
         <w:t>Content Model Architecture Overview</w:t>
       </w:r>
-      <w:bookmarkEnd w:id="37"/>
+      <w:bookmarkEnd w:id="41"/>
     </w:p>
     <w:p>
       <w:pPr>
@@ -7362,11 +7733,11 @@
       <w:pPr>
         <w:pStyle w:val="Heading2"/>
       </w:pPr>
-      <w:bookmarkStart w:id="38" w:name="_Toc201125323"/>
+      <w:bookmarkStart w:id="42" w:name="_Toc201125323"/>
       <w:r>
         <w:t>Specializing Digital Objects</w:t>
       </w:r>
-      <w:bookmarkEnd w:id="38"/>
+      <w:bookmarkEnd w:id="42"/>
     </w:p>
     <w:p>
       <w:pPr>
@@ -7675,7 +8046,7 @@
           <w:sz w:val="24"/>
         </w:rPr>
       </w:pPr>
-      <w:bookmarkStart w:id="39" w:name="_Toc201125266"/>
+      <w:bookmarkStart w:id="43" w:name="_Toc201125266"/>
       <w:r>
         <w:rPr>
           <w:sz w:val="24"/>
@@ -7725,7 +8096,7 @@
         </w:rPr>
         <w:t xml:space="preserve"> Fundamental Fedora Object Types</w:t>
       </w:r>
-      <w:bookmarkEnd w:id="39"/>
+      <w:bookmarkEnd w:id="43"/>
     </w:p>
     <w:p/>
     <w:p>
@@ -8067,7 +8438,7 @@
           <w:szCs w:val="24"/>
         </w:rPr>
       </w:pPr>
-      <w:bookmarkStart w:id="40" w:name="_Toc201125267"/>
+      <w:bookmarkStart w:id="44" w:name="_Toc201125267"/>
       <w:r>
         <w:rPr>
           <w:sz w:val="24"/>
@@ -8125,7 +8496,7 @@
         </w:rPr>
         <w:t xml:space="preserve"> Relationships Between the Fedora Object Types</w:t>
       </w:r>
-      <w:bookmarkEnd w:id="40"/>
+      <w:bookmarkEnd w:id="44"/>
     </w:p>
     <w:p>
       <w:pPr>
@@ -8207,8 +8578,9 @@
           <w:szCs w:val="24"/>
         </w:rPr>
       </w:pPr>
-      <w:bookmarkStart w:id="41" w:name="_Ref201063156"/>
-      <w:bookmarkStart w:id="42" w:name="_Toc201125284"/>
+      <w:bookmarkStart w:id="45" w:name="_Ref201063156"/>
+      <w:bookmarkStart w:id="46" w:name="_Toc201125284"/>
+      <w:bookmarkStart w:id="47" w:name="_Toc204584770"/>
       <w:r>
         <w:rPr>
           <w:sz w:val="24"/>
@@ -8252,7 +8624,7 @@
         </w:rPr>
         <w:fldChar w:fldCharType="end"/>
       </w:r>
-      <w:bookmarkEnd w:id="41"/>
+      <w:bookmarkEnd w:id="45"/>
       <w:r>
         <w:rPr>
           <w:sz w:val="24"/>
@@ -8283,7 +8655,8 @@
         </w:rPr>
         <w:t xml:space="preserve"> CMA Relationships</w:t>
       </w:r>
-      <w:bookmarkEnd w:id="42"/>
+      <w:bookmarkEnd w:id="46"/>
+      <w:bookmarkEnd w:id="47"/>
       <w:r>
         <w:rPr>
           <w:b w:val="0"/>
@@ -8368,11 +8741,11 @@
       <w:pPr>
         <w:pStyle w:val="Heading1"/>
       </w:pPr>
-      <w:bookmarkStart w:id="43" w:name="_Toc201125324"/>
+      <w:bookmarkStart w:id="48" w:name="_Toc201125324"/>
       <w:r>
         <w:t>Section 4: Fedora Repository Server</w:t>
       </w:r>
-      <w:bookmarkEnd w:id="43"/>
+      <w:bookmarkEnd w:id="48"/>
     </w:p>
     <w:p>
       <w:r>
@@ -8384,11 +8757,11 @@
       <w:pPr>
         <w:pStyle w:val="Heading2"/>
       </w:pPr>
-      <w:bookmarkStart w:id="44" w:name="_Toc201125325"/>
+      <w:bookmarkStart w:id="49" w:name="_Toc201125325"/>
       <w:r>
         <w:t>Fedora Server Architecture</w:t>
       </w:r>
-      <w:bookmarkEnd w:id="44"/>
+      <w:bookmarkEnd w:id="49"/>
     </w:p>
     <w:p>
       <w:pPr>
@@ -8505,7 +8878,8 @@
           <w:szCs w:val="24"/>
         </w:rPr>
       </w:pPr>
-      <w:bookmarkStart w:id="45" w:name="_Toc201125285"/>
+      <w:bookmarkStart w:id="50" w:name="_Toc201125285"/>
+      <w:bookmarkStart w:id="51" w:name="_Toc204584771"/>
       <w:r>
         <w:rPr>
           <w:sz w:val="24"/>
@@ -8563,7 +8937,8 @@
         </w:rPr>
         <w:t>)</w:t>
       </w:r>
-      <w:bookmarkEnd w:id="45"/>
+      <w:bookmarkEnd w:id="50"/>
+      <w:bookmarkEnd w:id="51"/>
     </w:p>
     <w:p>
       <w:r>
@@ -8578,11 +8953,11 @@
       <w:pPr>
         <w:pStyle w:val="Heading2"/>
       </w:pPr>
-      <w:bookmarkStart w:id="46" w:name="_Toc201125326"/>
+      <w:bookmarkStart w:id="52" w:name="_Toc201125326"/>
       <w:r>
         <w:t>Client and Web Service Interactions</w:t>
       </w:r>
-      <w:bookmarkEnd w:id="46"/>
+      <w:bookmarkEnd w:id="52"/>
     </w:p>
     <w:p>
       <w:pPr>
@@ -8623,7 +8998,7 @@
             <v:fill color2="black" type="frame"/>
             <v:imagedata r:id="rId38" o:title=""/>
           </v:shape>
-          <o:OLEObject Type="Embed" ProgID="SmartDraw.2" ShapeID="_x0000_i1026" DrawAspect="Content" ObjectID="_1274867218" r:id="rId39"/>
+          <o:OLEObject Type="Embed" ProgID="SmartDraw.2" ShapeID="_x0000_i1026" DrawAspect="Content" ObjectID="_1278337198" r:id="rId39"/>
         </w:object>
       </w:r>
     </w:p>
@@ -8636,7 +9011,8 @@
           <w:szCs w:val="24"/>
         </w:rPr>
       </w:pPr>
-      <w:bookmarkStart w:id="47" w:name="_Toc201125286"/>
+      <w:bookmarkStart w:id="53" w:name="_Toc201125286"/>
+      <w:bookmarkStart w:id="54" w:name="_Toc204584772"/>
       <w:r>
         <w:rPr>
           <w:sz w:val="24"/>
@@ -8687,7 +9063,8 @@
         </w:rPr>
         <w:t>: Client and Web Services Interaction</w:t>
       </w:r>
-      <w:bookmarkEnd w:id="47"/>
+      <w:bookmarkEnd w:id="53"/>
+      <w:bookmarkEnd w:id="54"/>
     </w:p>
     <w:p/>
     <w:p>
@@ -8750,7 +9127,7 @@
         <w:rPr>
           <w:noProof/>
         </w:rPr>
-        <w:t>28</w:t>
+        <w:t>7</w:t>
       </w:r>
     </w:fldSimple>
     <w:r>
@@ -8761,7 +9138,7 @@
         <w:rPr>
           <w:noProof/>
         </w:rPr>
-        <w:t>28</w:t>
+        <w:t>29</w:t>
       </w:r>
     </w:fldSimple>
   </w:p>

</xml_diff>